<commit_message>
OS lab4 + prak2
</commit_message>
<xml_diff>
--- a/6сем/ВвБД/prak1.docx
+++ b/6сем/ВвБД/prak1.docx
@@ -200,8 +200,6 @@
         </w:rPr>
         <w:t>HDFS</w:t>
       </w:r>
-      <w:bookmarkStart w:id="0" w:name="_GoBack"/>
-      <w:bookmarkEnd w:id="0"/>
       <w:r>
         <w:rPr>
           <w:rFonts w:asciiTheme="majorBidi" w:hAnsiTheme="majorBidi" w:cstheme="majorBidi"/>
@@ -761,171 +759,12 @@
     </w:p>
     <w:p>
       <w:pPr>
-        <w:jc w:val="center"/>
-        <w:rPr>
-          <w:rFonts w:ascii="Times New Roman" w:hAnsi="Times New Roman" w:cs="Times New Roman"/>
-          <w:b/>
-          <w:sz w:val="32"/>
-          <w:szCs w:val="32"/>
-        </w:rPr>
-      </w:pPr>
-    </w:p>
-    <w:p>
-      <w:pPr>
-        <w:pStyle w:val="a5"/>
-        <w:ind w:firstLine="709"/>
         <w:jc w:val="both"/>
         <w:rPr>
           <w:rFonts w:ascii="Times New Roman" w:hAnsi="Times New Roman" w:cs="Times New Roman"/>
           <w:color w:val="000000" w:themeColor="text1"/>
           <w:sz w:val="28"/>
           <w:szCs w:val="28"/>
-        </w:rPr>
-      </w:pPr>
-      <w:r>
-        <w:rPr>
-          <w:rFonts w:ascii="Times New Roman" w:hAnsi="Times New Roman" w:cs="Times New Roman"/>
-          <w:color w:val="000000" w:themeColor="text1"/>
-          <w:sz w:val="28"/>
-          <w:szCs w:val="28"/>
-        </w:rPr>
-        <w:t xml:space="preserve">Скачаю образ </w:t>
-      </w:r>
-      <w:r>
-        <w:rPr>
-          <w:rFonts w:ascii="Times New Roman" w:hAnsi="Times New Roman" w:cs="Times New Roman"/>
-          <w:color w:val="000000" w:themeColor="text1"/>
-          <w:sz w:val="28"/>
-          <w:szCs w:val="28"/>
-          <w:lang w:val="en-US"/>
-        </w:rPr>
-        <w:t>Ubuntu</w:t>
-      </w:r>
-      <w:r>
-        <w:rPr>
-          <w:rFonts w:ascii="Times New Roman" w:hAnsi="Times New Roman" w:cs="Times New Roman"/>
-          <w:color w:val="000000" w:themeColor="text1"/>
-          <w:sz w:val="28"/>
-          <w:szCs w:val="28"/>
-        </w:rPr>
-        <w:t>, а также виртуальную машину</w:t>
-      </w:r>
-      <w:r>
-        <w:rPr>
-          <w:rFonts w:ascii="Times New Roman" w:hAnsi="Times New Roman" w:cs="Times New Roman"/>
-          <w:color w:val="000000" w:themeColor="text1"/>
-          <w:sz w:val="28"/>
-          <w:szCs w:val="28"/>
-        </w:rPr>
-        <w:t xml:space="preserve">, настрою виртуальную машину в соответствии с заданием, после проведу установку и распаковку образа ОС. </w:t>
-      </w:r>
-    </w:p>
-    <w:p>
-      <w:pPr>
-        <w:pStyle w:val="a5"/>
-        <w:ind w:firstLine="709"/>
-        <w:jc w:val="both"/>
-        <w:rPr>
-          <w:rFonts w:ascii="Times New Roman" w:hAnsi="Times New Roman" w:cs="Times New Roman"/>
-          <w:color w:val="000000" w:themeColor="text1"/>
-          <w:sz w:val="28"/>
-          <w:szCs w:val="28"/>
-        </w:rPr>
-      </w:pPr>
-      <w:r>
-        <w:rPr>
-          <w:rFonts w:ascii="Times New Roman" w:hAnsi="Times New Roman" w:cs="Times New Roman"/>
-          <w:color w:val="000000" w:themeColor="text1"/>
-          <w:sz w:val="28"/>
-          <w:szCs w:val="28"/>
-        </w:rPr>
-        <w:t xml:space="preserve">Затем открою терминал, обновлю пакеты и выведу системную информацию на экран, скачаю </w:t>
-      </w:r>
-      <w:r>
-        <w:rPr>
-          <w:rFonts w:ascii="Times New Roman" w:hAnsi="Times New Roman" w:cs="Times New Roman"/>
-          <w:color w:val="000000" w:themeColor="text1"/>
-          <w:sz w:val="28"/>
-          <w:szCs w:val="28"/>
-          <w:lang w:val="en-US"/>
-        </w:rPr>
-        <w:t>Vim</w:t>
-      </w:r>
-      <w:r>
-        <w:rPr>
-          <w:rFonts w:ascii="Times New Roman" w:hAnsi="Times New Roman" w:cs="Times New Roman"/>
-          <w:color w:val="000000" w:themeColor="text1"/>
-          <w:sz w:val="28"/>
-          <w:szCs w:val="28"/>
-        </w:rPr>
-        <w:t xml:space="preserve"> </w:t>
-      </w:r>
-      <w:r>
-        <w:rPr>
-          <w:rFonts w:ascii="Times New Roman" w:hAnsi="Times New Roman" w:cs="Times New Roman"/>
-          <w:color w:val="000000" w:themeColor="text1"/>
-          <w:sz w:val="28"/>
-          <w:szCs w:val="28"/>
-        </w:rPr>
-        <w:t xml:space="preserve">и </w:t>
-      </w:r>
-      <w:r>
-        <w:rPr>
-          <w:rFonts w:ascii="Times New Roman" w:hAnsi="Times New Roman" w:cs="Times New Roman"/>
-          <w:color w:val="000000" w:themeColor="text1"/>
-          <w:sz w:val="28"/>
-          <w:szCs w:val="28"/>
-          <w:lang w:val="en-US"/>
-        </w:rPr>
-        <w:t>MC</w:t>
-      </w:r>
-      <w:r>
-        <w:rPr>
-          <w:rFonts w:ascii="Times New Roman" w:hAnsi="Times New Roman" w:cs="Times New Roman"/>
-          <w:color w:val="000000" w:themeColor="text1"/>
-          <w:sz w:val="28"/>
-          <w:szCs w:val="28"/>
-        </w:rPr>
-        <w:t xml:space="preserve">. </w:t>
-      </w:r>
-      <w:r>
-        <w:rPr>
-          <w:rFonts w:ascii="Times New Roman" w:hAnsi="Times New Roman" w:cs="Times New Roman"/>
-          <w:color w:val="000000" w:themeColor="text1"/>
-          <w:sz w:val="28"/>
-          <w:szCs w:val="28"/>
-        </w:rPr>
-        <w:t xml:space="preserve">Проверю их наличие, узнаю из какого </w:t>
-      </w:r>
-      <w:proofErr w:type="spellStart"/>
-      <w:r>
-        <w:rPr>
-          <w:rFonts w:ascii="Times New Roman" w:hAnsi="Times New Roman" w:cs="Times New Roman"/>
-          <w:color w:val="000000" w:themeColor="text1"/>
-          <w:sz w:val="28"/>
-          <w:szCs w:val="28"/>
-        </w:rPr>
-        <w:t>репозитория</w:t>
-      </w:r>
-      <w:proofErr w:type="spellEnd"/>
-      <w:r>
-        <w:rPr>
-          <w:rFonts w:ascii="Times New Roman" w:hAnsi="Times New Roman" w:cs="Times New Roman"/>
-          <w:color w:val="000000" w:themeColor="text1"/>
-          <w:sz w:val="28"/>
-          <w:szCs w:val="28"/>
-        </w:rPr>
-        <w:t xml:space="preserve"> они были скачаны, узнаю их зависимости. Результат работы можно увидеть на рисунках 1-20.</w:t>
-      </w:r>
-    </w:p>
-    <w:p>
-      <w:pPr>
-        <w:jc w:val="center"/>
-        <w:rPr>
-          <w:rFonts w:ascii="Times New Roman" w:hAnsi="Times New Roman" w:cs="Times New Roman"/>
-          <w:b/>
-          <w:sz w:val="32"/>
-          <w:szCs w:val="32"/>
         </w:rPr>
       </w:pPr>
     </w:p>
@@ -1050,6 +889,7 @@
           <w:noProof/>
           <w:lang w:eastAsia="ru-RU"/>
         </w:rPr>
+        <w:lastRenderedPageBreak/>
         <w:drawing>
           <wp:inline distT="0" distB="0" distL="0" distR="0" wp14:anchorId="676008FE" wp14:editId="0B723594">
             <wp:extent cx="5449060" cy="6563641"/>
@@ -1251,6 +1091,7 @@
           <w:szCs w:val="28"/>
           <w:lang w:eastAsia="ru-RU"/>
         </w:rPr>
+        <w:lastRenderedPageBreak/>
         <w:drawing>
           <wp:inline distT="0" distB="0" distL="0" distR="0" wp14:anchorId="41D913B4" wp14:editId="045F063B">
             <wp:extent cx="5010849" cy="3982006"/>
@@ -1980,7 +1821,6 @@
           <w:szCs w:val="28"/>
           <w:lang w:eastAsia="ru-RU"/>
         </w:rPr>
-        <w:lastRenderedPageBreak/>
         <w:drawing>
           <wp:inline distT="0" distB="0" distL="0" distR="0" wp14:anchorId="0CDC328F" wp14:editId="3CD68803">
             <wp:extent cx="5940425" cy="603885"/>
@@ -2036,6 +1876,7 @@
           <w:sz w:val="28"/>
           <w:szCs w:val="28"/>
         </w:rPr>
+        <w:lastRenderedPageBreak/>
         <w:t>Рисунок 10 – Копирование директории и удаление файла</w:t>
       </w:r>
     </w:p>
@@ -2460,6 +2301,7 @@
           <w:noProof/>
           <w:lang w:eastAsia="ru-RU"/>
         </w:rPr>
+        <w:lastRenderedPageBreak/>
         <w:drawing>
           <wp:inline distT="0" distB="0" distL="0" distR="0" wp14:anchorId="000D6236" wp14:editId="2422626B">
             <wp:extent cx="5940425" cy="561975"/>
@@ -3534,6 +3376,7 @@
           <w:noProof/>
           <w:lang w:eastAsia="ru-RU"/>
         </w:rPr>
+        <w:lastRenderedPageBreak/>
         <w:drawing>
           <wp:inline distT="0" distB="0" distL="0" distR="0" wp14:anchorId="11E8BADD" wp14:editId="48B7102E">
             <wp:extent cx="5940425" cy="1191895"/>
@@ -4351,7 +4194,17 @@
           <w:sz w:val="28"/>
           <w:szCs w:val="28"/>
         </w:rPr>
-        <w:t xml:space="preserve">Рисунок 27 – Переход в </w:t>
+        <w:t>Рисунок 27 – П</w:t>
+      </w:r>
+      <w:bookmarkStart w:id="0" w:name="_GoBack"/>
+      <w:bookmarkEnd w:id="0"/>
+      <w:r>
+        <w:rPr>
+          <w:rFonts w:ascii="Times New Roman" w:hAnsi="Times New Roman" w:cs="Times New Roman"/>
+          <w:sz w:val="28"/>
+          <w:szCs w:val="28"/>
+        </w:rPr>
+        <w:t xml:space="preserve">ереход в </w:t>
       </w:r>
       <w:proofErr w:type="spellStart"/>
       <w:r>

</xml_diff>